<commit_message>
Lesson 17 in progress.
</commit_message>
<xml_diff>
--- a/src/main/java/com/akotuyk/runners/homework/lesson17/README_HomeTask17.docx
+++ b/src/main/java/com/akotuyk/runners/homework/lesson17/README_HomeTask17.docx
@@ -4,386 +4,1041 @@
   <w:body>
     <w:p>
       <w:pPr>
-        <w:numPr>
-          <w:ilvl w:val="0"/>
+        <w:pStyle w:val="a3"/>
+        <w:spacing w:before="0" w:beforeAutospacing="0" w:after="0" w:afterAutospacing="0"/>
+        <w:ind w:left="720"/>
+      </w:pPr>
+      <w:r>
+        <w:rPr>
+          <w:rFonts w:ascii="Arial" w:hAnsi="Arial" w:cs="Arial"/>
+          <w:color w:val="000000"/>
+          <w:sz w:val="22"/>
+          <w:szCs w:val="22"/>
+        </w:rPr>
+        <w:t>Привет!</w:t>
+      </w:r>
+    </w:p>
+    <w:p/>
+    <w:p>
+      <w:pPr>
+        <w:pStyle w:val="a3"/>
+        <w:spacing w:before="0" w:beforeAutospacing="0" w:after="0" w:afterAutospacing="0"/>
+        <w:ind w:left="720"/>
+      </w:pPr>
+      <w:r>
+        <w:rPr>
+          <w:rFonts w:ascii="Arial" w:hAnsi="Arial" w:cs="Arial"/>
+          <w:color w:val="000000"/>
+          <w:sz w:val="22"/>
+          <w:szCs w:val="22"/>
+        </w:rPr>
+        <w:t>Домашнее задание будет состоять из нескольких этапов:</w:t>
+      </w:r>
+    </w:p>
+    <w:p>
+      <w:pPr>
+        <w:pStyle w:val="a3"/>
+        <w:numPr>
+          <w:ilvl w:val="1"/>
           <w:numId w:val="14"/>
         </w:numPr>
-        <w:spacing w:after="0" w:line="240" w:lineRule="auto"/>
-        <w:textAlignment w:val="baseline"/>
-        <w:rPr>
-          <w:rFonts w:ascii="Arial" w:eastAsia="Times New Roman" w:hAnsi="Arial" w:cs="Arial"/>
-          <w:color w:val="000000"/>
-          <w:lang w:eastAsia="uk-UA"/>
-        </w:rPr>
-      </w:pPr>
+        <w:spacing w:before="0" w:beforeAutospacing="0" w:after="0" w:afterAutospacing="0"/>
+        <w:textAlignment w:val="baseline"/>
+        <w:rPr>
+          <w:rFonts w:ascii="Arial" w:hAnsi="Arial" w:cs="Arial"/>
+          <w:color w:val="000000"/>
+          <w:sz w:val="22"/>
+          <w:szCs w:val="22"/>
+        </w:rPr>
+      </w:pPr>
+      <w:r>
+        <w:rPr>
+          <w:rFonts w:ascii="Arial" w:hAnsi="Arial" w:cs="Arial"/>
+          <w:color w:val="000000"/>
+          <w:sz w:val="22"/>
+          <w:szCs w:val="22"/>
+        </w:rPr>
+        <w:t>Написать class ArraySorterGenerics который</w:t>
+      </w:r>
+    </w:p>
+    <w:p>
+      <w:pPr>
+        <w:pStyle w:val="a3"/>
+        <w:numPr>
+          <w:ilvl w:val="2"/>
+          <w:numId w:val="15"/>
+        </w:numPr>
+        <w:spacing w:before="0" w:beforeAutospacing="0" w:after="0" w:afterAutospacing="0"/>
+        <w:textAlignment w:val="baseline"/>
+        <w:rPr>
+          <w:rFonts w:ascii="Arial" w:hAnsi="Arial" w:cs="Arial"/>
+          <w:color w:val="000000"/>
+          <w:sz w:val="22"/>
+          <w:szCs w:val="22"/>
+        </w:rPr>
+      </w:pPr>
+      <w:r>
+        <w:rPr>
+          <w:rFonts w:ascii="Arial" w:hAnsi="Arial" w:cs="Arial"/>
+          <w:color w:val="000000"/>
+          <w:sz w:val="22"/>
+          <w:szCs w:val="22"/>
+        </w:rPr>
+        <w:t>сортирует любой массив типов которые extends Numbers</w:t>
+      </w:r>
+    </w:p>
+    <w:p>
+      <w:pPr>
+        <w:pStyle w:val="a3"/>
+        <w:numPr>
+          <w:ilvl w:val="2"/>
+          <w:numId w:val="15"/>
+        </w:numPr>
+        <w:spacing w:before="0" w:beforeAutospacing="0" w:after="0" w:afterAutospacing="0"/>
+        <w:textAlignment w:val="baseline"/>
+        <w:rPr>
+          <w:rFonts w:ascii="Arial" w:hAnsi="Arial" w:cs="Arial"/>
+          <w:color w:val="000000"/>
+          <w:sz w:val="22"/>
+          <w:szCs w:val="22"/>
+        </w:rPr>
+      </w:pPr>
+      <w:r>
+        <w:rPr>
+          <w:rFonts w:ascii="Arial" w:hAnsi="Arial" w:cs="Arial"/>
+          <w:color w:val="000000"/>
+          <w:sz w:val="22"/>
+          <w:szCs w:val="22"/>
+        </w:rPr>
+        <w:t>принимает этот массив в конструкторе;</w:t>
+      </w:r>
+    </w:p>
+    <w:p>
+      <w:pPr>
+        <w:pStyle w:val="a3"/>
+        <w:numPr>
+          <w:ilvl w:val="2"/>
+          <w:numId w:val="15"/>
+        </w:numPr>
+        <w:spacing w:before="0" w:beforeAutospacing="0" w:after="0" w:afterAutospacing="0"/>
+        <w:textAlignment w:val="baseline"/>
+        <w:rPr>
+          <w:rFonts w:ascii="Arial" w:hAnsi="Arial" w:cs="Arial"/>
+          <w:color w:val="000000"/>
+          <w:sz w:val="22"/>
+          <w:szCs w:val="22"/>
+        </w:rPr>
+      </w:pPr>
+      <w:r>
+        <w:rPr>
+          <w:rFonts w:ascii="Arial" w:hAnsi="Arial" w:cs="Arial"/>
+          <w:color w:val="000000"/>
+          <w:sz w:val="22"/>
+          <w:szCs w:val="22"/>
+        </w:rPr>
+        <w:t>имеет не-статический метод sort() для сортировки внутреннего массива, а также геттер для извлечения внутреннего массива из объекта</w:t>
+      </w:r>
+    </w:p>
+    <w:p>
+      <w:pPr>
+        <w:pStyle w:val="a3"/>
+        <w:numPr>
+          <w:ilvl w:val="2"/>
+          <w:numId w:val="15"/>
+        </w:numPr>
+        <w:spacing w:before="0" w:beforeAutospacing="0" w:after="0" w:afterAutospacing="0"/>
+        <w:textAlignment w:val="baseline"/>
+        <w:rPr>
+          <w:rFonts w:ascii="Arial" w:hAnsi="Arial" w:cs="Arial"/>
+          <w:color w:val="000000"/>
+          <w:sz w:val="22"/>
+          <w:szCs w:val="22"/>
+        </w:rPr>
+      </w:pPr>
+      <w:r>
+        <w:rPr>
+          <w:rFonts w:ascii="Arial" w:hAnsi="Arial" w:cs="Arial"/>
+          <w:color w:val="000000"/>
+          <w:sz w:val="22"/>
+          <w:szCs w:val="22"/>
+        </w:rPr>
+        <w:t>имеет статический метод static sort() который принимает на входе любой массив типов которые extends Numbers и возвращает этот сортированный массив</w:t>
+      </w:r>
+    </w:p>
+    <w:p>
+      <w:pPr>
+        <w:pStyle w:val="a3"/>
+        <w:numPr>
+          <w:ilvl w:val="1"/>
+          <w:numId w:val="15"/>
+        </w:numPr>
+        <w:spacing w:before="0" w:beforeAutospacing="0" w:after="0" w:afterAutospacing="0"/>
+        <w:textAlignment w:val="baseline"/>
+        <w:rPr>
+          <w:rFonts w:ascii="Arial" w:hAnsi="Arial" w:cs="Arial"/>
+          <w:color w:val="000000"/>
+          <w:sz w:val="22"/>
+          <w:szCs w:val="22"/>
+        </w:rPr>
+      </w:pPr>
+      <w:r>
+        <w:rPr>
+          <w:rFonts w:ascii="Arial" w:hAnsi="Arial" w:cs="Arial"/>
+          <w:color w:val="000000"/>
+          <w:sz w:val="22"/>
+          <w:szCs w:val="22"/>
+        </w:rPr>
+        <w:t>*** Реализовать картотеку университета, в которой хранятся сотрудники следующих типов (должностей): профессор, лаборант, заведующий кафедры, и студенты следующих типов: студенты, бакалавры, специалисты и магистры. Данные по картотеке хранятся в файле csv, из которого загружаются при запуске программы. Должны быть доступны следующие возможности:</w:t>
+      </w:r>
+    </w:p>
+    <w:p>
+      <w:pPr>
+        <w:pStyle w:val="a3"/>
+        <w:numPr>
+          <w:ilvl w:val="2"/>
+          <w:numId w:val="16"/>
+        </w:numPr>
+        <w:spacing w:before="0" w:beforeAutospacing="0" w:after="0" w:afterAutospacing="0"/>
+        <w:textAlignment w:val="baseline"/>
+        <w:rPr>
+          <w:rFonts w:ascii="Arial" w:hAnsi="Arial" w:cs="Arial"/>
+          <w:color w:val="000000"/>
+          <w:sz w:val="22"/>
+          <w:szCs w:val="22"/>
+        </w:rPr>
+      </w:pPr>
+      <w:r>
+        <w:rPr>
+          <w:rFonts w:ascii="Arial" w:hAnsi="Arial" w:cs="Arial"/>
+          <w:color w:val="000000"/>
+          <w:sz w:val="22"/>
+          <w:szCs w:val="22"/>
+        </w:rPr>
+        <w:t>Выполнять поиск по имени или фамилии по всем записям (наличие введенных данных проверяются сначала в фамилиях, потом в именах)</w:t>
+      </w:r>
+    </w:p>
+    <w:p>
+      <w:pPr>
+        <w:pStyle w:val="a3"/>
+        <w:numPr>
+          <w:ilvl w:val="2"/>
+          <w:numId w:val="16"/>
+        </w:numPr>
+        <w:spacing w:before="0" w:beforeAutospacing="0" w:after="0" w:afterAutospacing="0"/>
+        <w:textAlignment w:val="baseline"/>
+        <w:rPr>
+          <w:rFonts w:ascii="Arial" w:hAnsi="Arial" w:cs="Arial"/>
+          <w:color w:val="000000"/>
+          <w:sz w:val="22"/>
+          <w:szCs w:val="22"/>
+        </w:rPr>
+      </w:pPr>
+      <w:r>
+        <w:rPr>
+          <w:rFonts w:ascii="Arial" w:hAnsi="Arial" w:cs="Arial"/>
+          <w:color w:val="000000"/>
+          <w:sz w:val="22"/>
+          <w:szCs w:val="22"/>
+        </w:rPr>
+        <w:t>Выполнять поиск по группам и вывести все записи, в которых есть (точное или частичное совпадение):</w:t>
+      </w:r>
+    </w:p>
+    <w:p>
+      <w:pPr>
+        <w:pStyle w:val="a3"/>
+        <w:numPr>
+          <w:ilvl w:val="3"/>
+          <w:numId w:val="16"/>
+        </w:numPr>
+        <w:spacing w:before="0" w:beforeAutospacing="0" w:after="0" w:afterAutospacing="0"/>
+        <w:textAlignment w:val="baseline"/>
+        <w:rPr>
+          <w:rFonts w:ascii="Arial" w:hAnsi="Arial" w:cs="Arial"/>
+          <w:color w:val="000000"/>
+          <w:sz w:val="22"/>
+          <w:szCs w:val="22"/>
+        </w:rPr>
+      </w:pPr>
+      <w:r>
+        <w:rPr>
+          <w:rFonts w:ascii="Arial" w:hAnsi="Arial" w:cs="Arial"/>
+          <w:color w:val="000000"/>
+          <w:sz w:val="22"/>
+          <w:szCs w:val="22"/>
+        </w:rPr>
+        <w:t>для сотрудников должен быть доступен факультет, и при выборе категории сотрудников поиск должен быть доступен также по факультету (наличие введенных данных проверяются сначала в фамилиях, потом в именах, потом в именах факультетов)</w:t>
+      </w:r>
+    </w:p>
+    <w:p>
+      <w:pPr>
+        <w:pStyle w:val="a3"/>
+        <w:numPr>
+          <w:ilvl w:val="3"/>
+          <w:numId w:val="16"/>
+        </w:numPr>
+        <w:spacing w:before="0" w:beforeAutospacing="0" w:after="0" w:afterAutospacing="0"/>
+        <w:textAlignment w:val="baseline"/>
+        <w:rPr>
+          <w:rFonts w:ascii="Arial" w:hAnsi="Arial" w:cs="Arial"/>
+          <w:color w:val="000000"/>
+          <w:sz w:val="22"/>
+          <w:szCs w:val="22"/>
+        </w:rPr>
+      </w:pPr>
+      <w:r>
+        <w:rPr>
+          <w:rFonts w:ascii="Arial" w:hAnsi="Arial" w:cs="Arial"/>
+          <w:color w:val="000000"/>
+          <w:sz w:val="22"/>
+          <w:szCs w:val="22"/>
+        </w:rPr>
+        <w:t>Для студентов должен быть доступен поиск по факультету и по курсу (наличие введенных данных проверяются сначала в фамилиях, потом в именах, потом в именах факультетов и потом в номерах курсов)</w:t>
+      </w:r>
+    </w:p>
+    <w:p>
+      <w:pPr>
+        <w:pStyle w:val="a3"/>
+        <w:numPr>
+          <w:ilvl w:val="2"/>
+          <w:numId w:val="16"/>
+        </w:numPr>
+        <w:spacing w:before="0" w:beforeAutospacing="0" w:after="0" w:afterAutospacing="0"/>
+        <w:textAlignment w:val="baseline"/>
+        <w:rPr>
+          <w:rFonts w:ascii="Arial" w:hAnsi="Arial" w:cs="Arial"/>
+          <w:color w:val="000000"/>
+          <w:sz w:val="22"/>
+          <w:szCs w:val="22"/>
+        </w:rPr>
+      </w:pPr>
+      <w:r>
+        <w:rPr>
+          <w:rFonts w:ascii="Arial" w:hAnsi="Arial" w:cs="Arial"/>
+          <w:color w:val="000000"/>
+          <w:sz w:val="22"/>
+          <w:szCs w:val="22"/>
+        </w:rPr>
+        <w:t>В записях категорий сотрудников должны быть доступны и выведены в результаты поиска</w:t>
+      </w:r>
+    </w:p>
+    <w:p>
+      <w:pPr>
+        <w:pStyle w:val="a3"/>
+        <w:numPr>
+          <w:ilvl w:val="3"/>
+          <w:numId w:val="16"/>
+        </w:numPr>
+        <w:spacing w:before="0" w:beforeAutospacing="0" w:after="0" w:afterAutospacing="0"/>
+        <w:textAlignment w:val="baseline"/>
+        <w:rPr>
+          <w:rFonts w:ascii="Arial" w:hAnsi="Arial" w:cs="Arial"/>
+          <w:color w:val="000000"/>
+          <w:sz w:val="22"/>
+          <w:szCs w:val="22"/>
+        </w:rPr>
+      </w:pPr>
+      <w:r>
+        <w:rPr>
+          <w:rFonts w:ascii="Arial" w:hAnsi="Arial" w:cs="Arial"/>
+          <w:color w:val="000000"/>
+          <w:sz w:val="22"/>
+          <w:szCs w:val="22"/>
+        </w:rPr>
+        <w:t>имя</w:t>
+      </w:r>
+    </w:p>
+    <w:p>
+      <w:pPr>
+        <w:pStyle w:val="a3"/>
+        <w:numPr>
+          <w:ilvl w:val="3"/>
+          <w:numId w:val="16"/>
+        </w:numPr>
+        <w:spacing w:before="0" w:beforeAutospacing="0" w:after="0" w:afterAutospacing="0"/>
+        <w:textAlignment w:val="baseline"/>
+        <w:rPr>
+          <w:rFonts w:ascii="Arial" w:hAnsi="Arial" w:cs="Arial"/>
+          <w:color w:val="000000"/>
+          <w:sz w:val="22"/>
+          <w:szCs w:val="22"/>
+        </w:rPr>
+      </w:pPr>
+      <w:r>
+        <w:rPr>
+          <w:rFonts w:ascii="Arial" w:hAnsi="Arial" w:cs="Arial"/>
+          <w:color w:val="000000"/>
+          <w:sz w:val="22"/>
+          <w:szCs w:val="22"/>
+        </w:rPr>
+        <w:t>фамилия</w:t>
+      </w:r>
+    </w:p>
+    <w:p>
+      <w:pPr>
+        <w:pStyle w:val="a3"/>
+        <w:numPr>
+          <w:ilvl w:val="3"/>
+          <w:numId w:val="16"/>
+        </w:numPr>
+        <w:spacing w:before="0" w:beforeAutospacing="0" w:after="0" w:afterAutospacing="0"/>
+        <w:textAlignment w:val="baseline"/>
+        <w:rPr>
+          <w:rFonts w:ascii="Arial" w:hAnsi="Arial" w:cs="Arial"/>
+          <w:color w:val="000000"/>
+          <w:sz w:val="22"/>
+          <w:szCs w:val="22"/>
+        </w:rPr>
+      </w:pPr>
+      <w:r>
+        <w:rPr>
+          <w:rFonts w:ascii="Arial" w:hAnsi="Arial" w:cs="Arial"/>
+          <w:color w:val="000000"/>
+          <w:sz w:val="22"/>
+          <w:szCs w:val="22"/>
+        </w:rPr>
+        <w:t>факультет</w:t>
+      </w:r>
+    </w:p>
+    <w:p>
+      <w:pPr>
+        <w:pStyle w:val="a3"/>
+        <w:numPr>
+          <w:ilvl w:val="3"/>
+          <w:numId w:val="16"/>
+        </w:numPr>
+        <w:spacing w:before="0" w:beforeAutospacing="0" w:after="0" w:afterAutospacing="0"/>
+        <w:textAlignment w:val="baseline"/>
+        <w:rPr>
+          <w:rFonts w:ascii="Arial" w:hAnsi="Arial" w:cs="Arial"/>
+          <w:color w:val="000000"/>
+          <w:sz w:val="22"/>
+          <w:szCs w:val="22"/>
+        </w:rPr>
+      </w:pPr>
+      <w:r>
+        <w:rPr>
+          <w:rFonts w:ascii="Arial" w:hAnsi="Arial" w:cs="Arial"/>
+          <w:color w:val="000000"/>
+          <w:sz w:val="22"/>
+          <w:szCs w:val="22"/>
+        </w:rPr>
+        <w:t>должность</w:t>
+      </w:r>
+    </w:p>
+    <w:p>
+      <w:pPr>
+        <w:pStyle w:val="a3"/>
+        <w:numPr>
+          <w:ilvl w:val="2"/>
+          <w:numId w:val="16"/>
+        </w:numPr>
+        <w:spacing w:before="0" w:beforeAutospacing="0" w:after="0" w:afterAutospacing="0"/>
+        <w:textAlignment w:val="baseline"/>
+        <w:rPr>
+          <w:rFonts w:ascii="Arial" w:hAnsi="Arial" w:cs="Arial"/>
+          <w:color w:val="000000"/>
+          <w:sz w:val="22"/>
+          <w:szCs w:val="22"/>
+        </w:rPr>
+      </w:pPr>
+      <w:r>
+        <w:rPr>
+          <w:rFonts w:ascii="Arial" w:hAnsi="Arial" w:cs="Arial"/>
+          <w:color w:val="000000"/>
+          <w:sz w:val="22"/>
+          <w:szCs w:val="22"/>
+        </w:rPr>
+        <w:t>В записях категорий студентов должны быть доступны и выведены в результаты поиска</w:t>
+      </w:r>
+    </w:p>
+    <w:p>
+      <w:pPr>
+        <w:pStyle w:val="a3"/>
+        <w:numPr>
+          <w:ilvl w:val="3"/>
+          <w:numId w:val="16"/>
+        </w:numPr>
+        <w:spacing w:before="0" w:beforeAutospacing="0" w:after="0" w:afterAutospacing="0"/>
+        <w:textAlignment w:val="baseline"/>
+        <w:rPr>
+          <w:rFonts w:ascii="Arial" w:hAnsi="Arial" w:cs="Arial"/>
+          <w:color w:val="000000"/>
+          <w:sz w:val="22"/>
+          <w:szCs w:val="22"/>
+        </w:rPr>
+      </w:pPr>
+      <w:r>
+        <w:rPr>
+          <w:rFonts w:ascii="Arial" w:hAnsi="Arial" w:cs="Arial"/>
+          <w:color w:val="000000"/>
+          <w:sz w:val="22"/>
+          <w:szCs w:val="22"/>
+        </w:rPr>
+        <w:t>имя</w:t>
+      </w:r>
+    </w:p>
+    <w:p>
+      <w:pPr>
+        <w:pStyle w:val="a3"/>
+        <w:numPr>
+          <w:ilvl w:val="3"/>
+          <w:numId w:val="16"/>
+        </w:numPr>
+        <w:spacing w:before="0" w:beforeAutospacing="0" w:after="0" w:afterAutospacing="0"/>
+        <w:textAlignment w:val="baseline"/>
+        <w:rPr>
+          <w:rFonts w:ascii="Arial" w:hAnsi="Arial" w:cs="Arial"/>
+          <w:color w:val="000000"/>
+          <w:sz w:val="22"/>
+          <w:szCs w:val="22"/>
+        </w:rPr>
+      </w:pPr>
+      <w:r>
+        <w:rPr>
+          <w:rFonts w:ascii="Arial" w:hAnsi="Arial" w:cs="Arial"/>
+          <w:color w:val="000000"/>
+          <w:sz w:val="22"/>
+          <w:szCs w:val="22"/>
+        </w:rPr>
+        <w:t>фамилия</w:t>
+      </w:r>
+    </w:p>
+    <w:p>
+      <w:pPr>
+        <w:pStyle w:val="a3"/>
+        <w:numPr>
+          <w:ilvl w:val="3"/>
+          <w:numId w:val="16"/>
+        </w:numPr>
+        <w:spacing w:before="0" w:beforeAutospacing="0" w:after="0" w:afterAutospacing="0"/>
+        <w:textAlignment w:val="baseline"/>
+        <w:rPr>
+          <w:rFonts w:ascii="Arial" w:hAnsi="Arial" w:cs="Arial"/>
+          <w:color w:val="000000"/>
+          <w:sz w:val="22"/>
+          <w:szCs w:val="22"/>
+        </w:rPr>
+      </w:pPr>
+      <w:r>
+        <w:rPr>
+          <w:rFonts w:ascii="Arial" w:hAnsi="Arial" w:cs="Arial"/>
+          <w:color w:val="000000"/>
+          <w:sz w:val="22"/>
+          <w:szCs w:val="22"/>
+        </w:rPr>
+        <w:t>факультет</w:t>
+      </w:r>
+    </w:p>
+    <w:p>
+      <w:pPr>
+        <w:pStyle w:val="a3"/>
+        <w:numPr>
+          <w:ilvl w:val="3"/>
+          <w:numId w:val="16"/>
+        </w:numPr>
+        <w:spacing w:before="0" w:beforeAutospacing="0" w:after="0" w:afterAutospacing="0"/>
+        <w:textAlignment w:val="baseline"/>
+        <w:rPr>
+          <w:rFonts w:ascii="Arial" w:hAnsi="Arial" w:cs="Arial"/>
+          <w:color w:val="000000"/>
+          <w:sz w:val="22"/>
+          <w:szCs w:val="22"/>
+        </w:rPr>
+      </w:pPr>
+      <w:r>
+        <w:rPr>
+          <w:rFonts w:ascii="Arial" w:hAnsi="Arial" w:cs="Arial"/>
+          <w:color w:val="000000"/>
+          <w:sz w:val="22"/>
+          <w:szCs w:val="22"/>
+        </w:rPr>
+        <w:t>курс</w:t>
+      </w:r>
+    </w:p>
+    <w:p>
+      <w:pPr>
+        <w:pStyle w:val="a3"/>
+        <w:numPr>
+          <w:ilvl w:val="3"/>
+          <w:numId w:val="16"/>
+        </w:numPr>
+        <w:spacing w:before="0" w:beforeAutospacing="0" w:after="0" w:afterAutospacing="0"/>
+        <w:textAlignment w:val="baseline"/>
+        <w:rPr>
+          <w:rFonts w:ascii="Arial" w:hAnsi="Arial" w:cs="Arial"/>
+          <w:color w:val="000000"/>
+          <w:sz w:val="22"/>
+          <w:szCs w:val="22"/>
+        </w:rPr>
+      </w:pPr>
+      <w:r>
+        <w:rPr>
+          <w:rFonts w:ascii="Arial" w:hAnsi="Arial" w:cs="Arial"/>
+          <w:color w:val="000000"/>
+          <w:sz w:val="22"/>
+          <w:szCs w:val="22"/>
+        </w:rPr>
+        <w:t>статус (студент, бакалавр, специалист, магистр)</w:t>
+      </w:r>
+    </w:p>
+    <w:p>
+      <w:pPr>
+        <w:pStyle w:val="a3"/>
+        <w:numPr>
+          <w:ilvl w:val="2"/>
+          <w:numId w:val="16"/>
+        </w:numPr>
+        <w:spacing w:before="0" w:beforeAutospacing="0" w:after="0" w:afterAutospacing="0"/>
+        <w:textAlignment w:val="baseline"/>
+        <w:rPr>
+          <w:rFonts w:ascii="Arial" w:hAnsi="Arial" w:cs="Arial"/>
+          <w:color w:val="000000"/>
+          <w:sz w:val="22"/>
+          <w:szCs w:val="22"/>
+        </w:rPr>
+      </w:pPr>
+      <w:r>
+        <w:rPr>
+          <w:rFonts w:ascii="Arial" w:hAnsi="Arial" w:cs="Arial"/>
+          <w:color w:val="000000"/>
+          <w:sz w:val="22"/>
+          <w:szCs w:val="22"/>
+        </w:rPr>
+        <w:t xml:space="preserve">Если поиск выполняется по всем типам карточек - то выводить нужно лишь имена и фамилии </w:t>
+      </w:r>
+    </w:p>
+    <w:p>
+      <w:pPr>
+        <w:pStyle w:val="a3"/>
+        <w:numPr>
+          <w:ilvl w:val="2"/>
+          <w:numId w:val="16"/>
+        </w:numPr>
+        <w:spacing w:before="0" w:beforeAutospacing="0" w:after="0" w:afterAutospacing="0"/>
+        <w:textAlignment w:val="baseline"/>
+        <w:rPr>
+          <w:rFonts w:ascii="Arial" w:hAnsi="Arial" w:cs="Arial"/>
+          <w:color w:val="000000"/>
+          <w:sz w:val="22"/>
+          <w:szCs w:val="22"/>
+        </w:rPr>
+      </w:pPr>
+      <w:r>
+        <w:rPr>
+          <w:rFonts w:ascii="Arial" w:hAnsi="Arial" w:cs="Arial"/>
+          <w:color w:val="000000"/>
+          <w:sz w:val="22"/>
+          <w:szCs w:val="22"/>
+        </w:rPr>
+        <w:t>Меню программы должно предоставлять следующие пункты:</w:t>
+      </w:r>
+    </w:p>
+    <w:p>
+      <w:pPr>
+        <w:pStyle w:val="a3"/>
+        <w:numPr>
+          <w:ilvl w:val="3"/>
+          <w:numId w:val="16"/>
+        </w:numPr>
+        <w:spacing w:before="0" w:beforeAutospacing="0" w:after="0" w:afterAutospacing="0"/>
+        <w:textAlignment w:val="baseline"/>
+        <w:rPr>
+          <w:rFonts w:ascii="Arial" w:hAnsi="Arial" w:cs="Arial"/>
+          <w:color w:val="000000"/>
+          <w:sz w:val="22"/>
+          <w:szCs w:val="22"/>
+        </w:rPr>
+      </w:pPr>
+      <w:r>
+        <w:rPr>
+          <w:rFonts w:ascii="Arial" w:hAnsi="Arial" w:cs="Arial"/>
+          <w:color w:val="000000"/>
+          <w:sz w:val="22"/>
+          <w:szCs w:val="22"/>
+        </w:rPr>
+        <w:t>Поиск по всем карточкам</w:t>
+      </w:r>
+    </w:p>
+    <w:p>
+      <w:pPr>
+        <w:pStyle w:val="a3"/>
+        <w:numPr>
+          <w:ilvl w:val="3"/>
+          <w:numId w:val="16"/>
+        </w:numPr>
+        <w:spacing w:before="0" w:beforeAutospacing="0" w:after="0" w:afterAutospacing="0"/>
+        <w:textAlignment w:val="baseline"/>
+        <w:rPr>
+          <w:rFonts w:ascii="Arial" w:hAnsi="Arial" w:cs="Arial"/>
+          <w:color w:val="000000"/>
+          <w:sz w:val="22"/>
+          <w:szCs w:val="22"/>
+        </w:rPr>
+      </w:pPr>
+      <w:r>
+        <w:rPr>
+          <w:rFonts w:ascii="Arial" w:hAnsi="Arial" w:cs="Arial"/>
+          <w:color w:val="000000"/>
+          <w:sz w:val="22"/>
+          <w:szCs w:val="22"/>
+        </w:rPr>
+        <w:t>Поиск сотрудников</w:t>
+      </w:r>
+    </w:p>
+    <w:p>
+      <w:pPr>
+        <w:pStyle w:val="a3"/>
+        <w:numPr>
+          <w:ilvl w:val="3"/>
+          <w:numId w:val="16"/>
+        </w:numPr>
+        <w:spacing w:before="0" w:beforeAutospacing="0" w:after="0" w:afterAutospacing="0"/>
+        <w:textAlignment w:val="baseline"/>
+        <w:rPr>
+          <w:rFonts w:ascii="Arial" w:hAnsi="Arial" w:cs="Arial"/>
+          <w:color w:val="000000"/>
+          <w:sz w:val="22"/>
+          <w:szCs w:val="22"/>
+        </w:rPr>
+      </w:pPr>
+      <w:r>
+        <w:rPr>
+          <w:rFonts w:ascii="Arial" w:hAnsi="Arial" w:cs="Arial"/>
+          <w:color w:val="000000"/>
+          <w:sz w:val="22"/>
+          <w:szCs w:val="22"/>
+        </w:rPr>
+        <w:t>Поиск студентов</w:t>
+      </w:r>
+    </w:p>
+    <w:p>
+      <w:pPr>
+        <w:pStyle w:val="a3"/>
+        <w:numPr>
+          <w:ilvl w:val="1"/>
+          <w:numId w:val="16"/>
+        </w:numPr>
+        <w:spacing w:before="0" w:beforeAutospacing="0" w:after="0" w:afterAutospacing="0"/>
+        <w:textAlignment w:val="baseline"/>
+        <w:rPr>
+          <w:rFonts w:ascii="Arial" w:hAnsi="Arial" w:cs="Arial"/>
+          <w:color w:val="000000"/>
+          <w:sz w:val="22"/>
+          <w:szCs w:val="22"/>
+        </w:rPr>
+      </w:pPr>
+      <w:r>
+        <w:rPr>
+          <w:rFonts w:ascii="Arial" w:hAnsi="Arial" w:cs="Arial"/>
+          <w:color w:val="000000"/>
+          <w:sz w:val="22"/>
+          <w:szCs w:val="22"/>
+        </w:rPr>
+        <w:t xml:space="preserve">Написать класс который </w:t>
+      </w:r>
+    </w:p>
+    <w:p>
+      <w:pPr>
+        <w:pStyle w:val="a3"/>
+        <w:numPr>
+          <w:ilvl w:val="2"/>
+          <w:numId w:val="17"/>
+        </w:numPr>
+        <w:spacing w:before="0" w:beforeAutospacing="0" w:after="0" w:afterAutospacing="0"/>
+        <w:textAlignment w:val="baseline"/>
+        <w:rPr>
+          <w:rFonts w:ascii="Arial" w:hAnsi="Arial" w:cs="Arial"/>
+          <w:color w:val="000000"/>
+          <w:sz w:val="22"/>
+          <w:szCs w:val="22"/>
+        </w:rPr>
+      </w:pPr>
+      <w:r>
+        <w:rPr>
+          <w:rFonts w:ascii="Arial" w:hAnsi="Arial" w:cs="Arial"/>
+          <w:color w:val="000000"/>
+          <w:sz w:val="22"/>
+          <w:szCs w:val="22"/>
+        </w:rPr>
+        <w:t>считывает набор слов с клавиатуры - каждое слово разделяется новой строкой (Enter).</w:t>
+      </w:r>
+    </w:p>
+    <w:p>
+      <w:pPr>
+        <w:pStyle w:val="a3"/>
+        <w:numPr>
+          <w:ilvl w:val="2"/>
+          <w:numId w:val="17"/>
+        </w:numPr>
+        <w:spacing w:before="0" w:beforeAutospacing="0" w:after="0" w:afterAutospacing="0"/>
+        <w:textAlignment w:val="baseline"/>
+        <w:rPr>
+          <w:rFonts w:ascii="Arial" w:hAnsi="Arial" w:cs="Arial"/>
+          <w:color w:val="000000"/>
+          <w:sz w:val="22"/>
+          <w:szCs w:val="22"/>
+        </w:rPr>
+      </w:pPr>
+      <w:r>
+        <w:rPr>
+          <w:rFonts w:ascii="Arial" w:hAnsi="Arial" w:cs="Arial"/>
+          <w:color w:val="000000"/>
+          <w:sz w:val="22"/>
+          <w:szCs w:val="22"/>
+        </w:rPr>
+        <w:t xml:space="preserve">Если был ввод пустой строки - программа прекращает считывание строк с клавиатуры, </w:t>
+      </w:r>
+    </w:p>
+    <w:p>
+      <w:pPr>
+        <w:pStyle w:val="a3"/>
+        <w:numPr>
+          <w:ilvl w:val="2"/>
+          <w:numId w:val="17"/>
+        </w:numPr>
+        <w:spacing w:before="0" w:beforeAutospacing="0" w:after="0" w:afterAutospacing="0"/>
+        <w:textAlignment w:val="baseline"/>
+        <w:rPr>
+          <w:rFonts w:ascii="Arial" w:hAnsi="Arial" w:cs="Arial"/>
+          <w:color w:val="000000"/>
+          <w:sz w:val="22"/>
+          <w:szCs w:val="22"/>
+        </w:rPr>
+      </w:pPr>
+      <w:r>
+        <w:rPr>
+          <w:rFonts w:ascii="Arial" w:hAnsi="Arial" w:cs="Arial"/>
+          <w:color w:val="000000"/>
+          <w:sz w:val="22"/>
+          <w:szCs w:val="22"/>
+        </w:rPr>
+        <w:t xml:space="preserve">убирает дубликаты строк (если они есть) и </w:t>
+      </w:r>
+    </w:p>
+    <w:p>
+      <w:pPr>
+        <w:pStyle w:val="a3"/>
+        <w:numPr>
+          <w:ilvl w:val="2"/>
+          <w:numId w:val="17"/>
+        </w:numPr>
+        <w:spacing w:before="0" w:beforeAutospacing="0" w:after="0" w:afterAutospacing="0"/>
+        <w:textAlignment w:val="baseline"/>
+        <w:rPr>
+          <w:rFonts w:ascii="Arial" w:hAnsi="Arial" w:cs="Arial"/>
+          <w:color w:val="000000"/>
+          <w:sz w:val="22"/>
+          <w:szCs w:val="22"/>
+        </w:rPr>
+      </w:pPr>
+      <w:r>
+        <w:rPr>
+          <w:rFonts w:ascii="Arial" w:hAnsi="Arial" w:cs="Arial"/>
+          <w:color w:val="000000"/>
+          <w:sz w:val="22"/>
+          <w:szCs w:val="22"/>
+        </w:rPr>
+        <w:t xml:space="preserve">сортирует список строк в алфавитном порядке, после чего </w:t>
+      </w:r>
+    </w:p>
+    <w:p>
+      <w:pPr>
+        <w:pStyle w:val="a3"/>
+        <w:numPr>
+          <w:ilvl w:val="2"/>
+          <w:numId w:val="17"/>
+        </w:numPr>
+        <w:spacing w:before="0" w:beforeAutospacing="0" w:after="0" w:afterAutospacing="0"/>
+        <w:textAlignment w:val="baseline"/>
+        <w:rPr>
+          <w:rFonts w:ascii="Arial" w:hAnsi="Arial" w:cs="Arial"/>
+          <w:color w:val="000000"/>
+          <w:sz w:val="22"/>
+          <w:szCs w:val="22"/>
+        </w:rPr>
+      </w:pPr>
+      <w:r>
+        <w:rPr>
+          <w:rFonts w:ascii="Arial" w:hAnsi="Arial" w:cs="Arial"/>
+          <w:color w:val="000000"/>
+          <w:sz w:val="22"/>
+          <w:szCs w:val="22"/>
+        </w:rPr>
+        <w:t>выводит на экран список строк в столбик.</w:t>
+      </w:r>
+    </w:p>
+    <w:p>
+      <w:pPr>
+        <w:pStyle w:val="a3"/>
+        <w:numPr>
+          <w:ilvl w:val="1"/>
+          <w:numId w:val="17"/>
+        </w:numPr>
+        <w:spacing w:before="0" w:beforeAutospacing="0" w:after="0" w:afterAutospacing="0"/>
+        <w:textAlignment w:val="baseline"/>
+        <w:rPr>
+          <w:rFonts w:ascii="Arial" w:hAnsi="Arial" w:cs="Arial"/>
+          <w:color w:val="000000"/>
+          <w:sz w:val="22"/>
+          <w:szCs w:val="22"/>
+        </w:rPr>
+      </w:pPr>
+      <w:r>
+        <w:rPr>
+          <w:rFonts w:ascii="Arial" w:hAnsi="Arial" w:cs="Arial"/>
+          <w:color w:val="000000"/>
+          <w:sz w:val="22"/>
+          <w:szCs w:val="22"/>
+        </w:rPr>
+        <w:t>Читать:</w:t>
+      </w:r>
+    </w:p>
+    <w:p>
+      <w:pPr>
+        <w:pStyle w:val="a3"/>
+        <w:numPr>
+          <w:ilvl w:val="2"/>
+          <w:numId w:val="18"/>
+        </w:numPr>
+        <w:spacing w:before="0" w:beforeAutospacing="0" w:after="0" w:afterAutospacing="0"/>
+        <w:textAlignment w:val="baseline"/>
+        <w:rPr>
+          <w:rFonts w:ascii="Arial" w:hAnsi="Arial" w:cs="Arial"/>
+          <w:color w:val="000000"/>
+          <w:sz w:val="22"/>
+          <w:szCs w:val="22"/>
+        </w:rPr>
+      </w:pPr>
+      <w:r>
+        <w:rPr>
+          <w:rFonts w:ascii="Arial" w:hAnsi="Arial" w:cs="Arial"/>
+          <w:color w:val="000000"/>
+          <w:sz w:val="22"/>
+          <w:szCs w:val="22"/>
+        </w:rPr>
+        <w:t>книгу Head First - Java главы 1-11, 17.</w:t>
+      </w:r>
+    </w:p>
+    <w:p>
+      <w:pPr>
+        <w:pStyle w:val="a3"/>
+        <w:numPr>
+          <w:ilvl w:val="2"/>
+          <w:numId w:val="18"/>
+        </w:numPr>
+        <w:spacing w:before="0" w:beforeAutospacing="0" w:after="0" w:afterAutospacing="0"/>
+        <w:textAlignment w:val="baseline"/>
+        <w:rPr>
+          <w:rFonts w:ascii="Arial" w:hAnsi="Arial" w:cs="Arial"/>
+          <w:color w:val="000000"/>
+          <w:sz w:val="22"/>
+          <w:szCs w:val="22"/>
+        </w:rPr>
+      </w:pPr>
+      <w:hyperlink r:id="rId5" w:history="1">
+        <w:r>
+          <w:rPr>
+            <w:rStyle w:val="a4"/>
+            <w:rFonts w:ascii="Arial" w:hAnsi="Arial" w:cs="Arial"/>
+            <w:color w:val="1155CC"/>
+            <w:sz w:val="22"/>
+            <w:szCs w:val="22"/>
+          </w:rPr>
+          <w:t>http://www.quizful.net/post/java-generics-tutorial</w:t>
+        </w:r>
+      </w:hyperlink>
+    </w:p>
+    <w:p>
+      <w:pPr>
+        <w:pStyle w:val="a3"/>
+        <w:numPr>
+          <w:ilvl w:val="2"/>
+          <w:numId w:val="18"/>
+        </w:numPr>
+        <w:spacing w:before="0" w:beforeAutospacing="0" w:after="0" w:afterAutospacing="0"/>
+        <w:textAlignment w:val="baseline"/>
+        <w:rPr>
+          <w:rFonts w:ascii="Arial" w:hAnsi="Arial" w:cs="Arial"/>
+          <w:color w:val="000000"/>
+          <w:sz w:val="22"/>
+          <w:szCs w:val="22"/>
+        </w:rPr>
+      </w:pPr>
+      <w:hyperlink r:id="rId6" w:history="1">
+        <w:r>
+          <w:rPr>
+            <w:rStyle w:val="a4"/>
+            <w:rFonts w:ascii="Arial" w:hAnsi="Arial" w:cs="Arial"/>
+            <w:color w:val="1155CC"/>
+            <w:sz w:val="22"/>
+            <w:szCs w:val="22"/>
+          </w:rPr>
+          <w:t>http://www.oracle.com/technetwork/articles/java/juneau-generics-2255374.html</w:t>
+        </w:r>
+      </w:hyperlink>
+    </w:p>
+    <w:p>
+      <w:pPr>
+        <w:pStyle w:val="a3"/>
+        <w:numPr>
+          <w:ilvl w:val="2"/>
+          <w:numId w:val="18"/>
+        </w:numPr>
+        <w:spacing w:before="0" w:beforeAutospacing="0" w:after="0" w:afterAutospacing="0"/>
+        <w:textAlignment w:val="baseline"/>
+        <w:rPr>
+          <w:rFonts w:ascii="Arial" w:hAnsi="Arial" w:cs="Arial"/>
+          <w:color w:val="000000"/>
+          <w:sz w:val="22"/>
+          <w:szCs w:val="22"/>
+        </w:rPr>
+      </w:pPr>
+      <w:hyperlink r:id="rId7" w:history="1">
+        <w:r>
+          <w:rPr>
+            <w:rStyle w:val="a4"/>
+            <w:rFonts w:ascii="Arial" w:hAnsi="Arial" w:cs="Arial"/>
+            <w:color w:val="1155CC"/>
+            <w:sz w:val="22"/>
+            <w:szCs w:val="22"/>
+          </w:rPr>
+          <w:t>http://crunchify.com/why-and-for-what-should-i-use-enum-java-enum-examples/</w:t>
+        </w:r>
+      </w:hyperlink>
+    </w:p>
+    <w:p>
+      <w:pPr>
+        <w:pStyle w:val="a3"/>
+        <w:numPr>
+          <w:ilvl w:val="2"/>
+          <w:numId w:val="18"/>
+        </w:numPr>
+        <w:spacing w:before="0" w:beforeAutospacing="0" w:after="0" w:afterAutospacing="0"/>
+        <w:textAlignment w:val="baseline"/>
+        <w:rPr>
+          <w:rFonts w:ascii="Arial" w:hAnsi="Arial" w:cs="Arial"/>
+          <w:color w:val="000000"/>
+          <w:sz w:val="22"/>
+          <w:szCs w:val="22"/>
+        </w:rPr>
+      </w:pPr>
+      <w:hyperlink r:id="rId8" w:history="1">
+        <w:r>
+          <w:rPr>
+            <w:rStyle w:val="a4"/>
+            <w:rFonts w:ascii="Arial" w:hAnsi="Arial" w:cs="Arial"/>
+            <w:color w:val="1155CC"/>
+            <w:sz w:val="22"/>
+            <w:szCs w:val="22"/>
+          </w:rPr>
+          <w:t>http://www.slideshare.net/agorolabs/java-103-intro-to-java-data-structures</w:t>
+        </w:r>
+      </w:hyperlink>
+    </w:p>
+    <w:p>
       <w:bookmarkStart w:id="0" w:name="_GoBack"/>
       <w:bookmarkEnd w:id="0"/>
-      <w:r>
-        <w:rPr>
-          <w:rFonts w:ascii="Arial" w:eastAsia="Times New Roman" w:hAnsi="Arial" w:cs="Arial"/>
-          <w:color w:val="000000"/>
-          <w:lang w:eastAsia="uk-UA"/>
-        </w:rPr>
-        <w:t>Написать приложение “Телефонная книга”</w:t>
-      </w:r>
-    </w:p>
-    <w:p>
-      <w:pPr>
-        <w:numPr>
-          <w:ilvl w:val="1"/>
-          <w:numId w:val="15"/>
-        </w:numPr>
-        <w:spacing w:after="0" w:line="240" w:lineRule="auto"/>
-        <w:ind w:left="1440" w:hanging="360"/>
-        <w:textAlignment w:val="baseline"/>
-        <w:rPr>
-          <w:rFonts w:ascii="Arial" w:eastAsia="Times New Roman" w:hAnsi="Arial" w:cs="Arial"/>
-          <w:color w:val="000000"/>
-          <w:lang w:eastAsia="uk-UA"/>
-        </w:rPr>
-      </w:pPr>
-      <w:r>
-        <w:rPr>
-          <w:rFonts w:ascii="Arial" w:eastAsia="Times New Roman" w:hAnsi="Arial" w:cs="Arial"/>
-          <w:color w:val="000000"/>
-          <w:lang w:eastAsia="uk-UA"/>
-        </w:rPr>
-        <w:t>В телефонной книге есть категории имен, которые задает пользователь</w:t>
-      </w:r>
-    </w:p>
-    <w:p>
-      <w:pPr>
-        <w:numPr>
-          <w:ilvl w:val="1"/>
-          <w:numId w:val="15"/>
-        </w:numPr>
-        <w:spacing w:after="0" w:line="240" w:lineRule="auto"/>
-        <w:ind w:left="1440" w:hanging="360"/>
-        <w:textAlignment w:val="baseline"/>
-        <w:rPr>
-          <w:rFonts w:ascii="Arial" w:eastAsia="Times New Roman" w:hAnsi="Arial" w:cs="Arial"/>
-          <w:color w:val="000000"/>
-          <w:lang w:eastAsia="uk-UA"/>
-        </w:rPr>
-      </w:pPr>
-      <w:r>
-        <w:rPr>
-          <w:rFonts w:ascii="Arial" w:eastAsia="Times New Roman" w:hAnsi="Arial" w:cs="Arial"/>
-          <w:color w:val="000000"/>
-          <w:lang w:eastAsia="uk-UA"/>
-        </w:rPr>
-        <w:t>При первом запуске нет ни одной категории имен</w:t>
-      </w:r>
-    </w:p>
-    <w:p>
-      <w:pPr>
-        <w:numPr>
-          <w:ilvl w:val="1"/>
-          <w:numId w:val="15"/>
-        </w:numPr>
-        <w:spacing w:after="0" w:line="240" w:lineRule="auto"/>
-        <w:ind w:left="1440" w:hanging="360"/>
-        <w:textAlignment w:val="baseline"/>
-        <w:rPr>
-          <w:rFonts w:ascii="Arial" w:eastAsia="Times New Roman" w:hAnsi="Arial" w:cs="Arial"/>
-          <w:color w:val="000000"/>
-          <w:lang w:eastAsia="uk-UA"/>
-        </w:rPr>
-      </w:pPr>
-      <w:r>
-        <w:rPr>
-          <w:rFonts w:ascii="Arial" w:eastAsia="Times New Roman" w:hAnsi="Arial" w:cs="Arial"/>
-          <w:color w:val="000000"/>
-          <w:lang w:eastAsia="uk-UA"/>
-        </w:rPr>
-        <w:t>Пользователь может менять имена или телефоны для каждой записи</w:t>
-      </w:r>
-    </w:p>
-    <w:p>
-      <w:pPr>
-        <w:numPr>
-          <w:ilvl w:val="1"/>
-          <w:numId w:val="15"/>
-        </w:numPr>
-        <w:spacing w:after="0" w:line="240" w:lineRule="auto"/>
-        <w:ind w:left="1440" w:hanging="360"/>
-        <w:textAlignment w:val="baseline"/>
-        <w:rPr>
-          <w:rFonts w:ascii="Arial" w:eastAsia="Times New Roman" w:hAnsi="Arial" w:cs="Arial"/>
-          <w:color w:val="000000"/>
-          <w:lang w:eastAsia="uk-UA"/>
-        </w:rPr>
-      </w:pPr>
-      <w:r>
-        <w:rPr>
-          <w:rFonts w:ascii="Arial" w:eastAsia="Times New Roman" w:hAnsi="Arial" w:cs="Arial"/>
-          <w:color w:val="000000"/>
-          <w:lang w:eastAsia="uk-UA"/>
-        </w:rPr>
-        <w:t>Когда пользователь запускает программу - ему выводится список категорий</w:t>
-      </w:r>
-    </w:p>
-    <w:p>
-      <w:pPr>
-        <w:numPr>
-          <w:ilvl w:val="1"/>
-          <w:numId w:val="15"/>
-        </w:numPr>
-        <w:spacing w:after="0" w:line="240" w:lineRule="auto"/>
-        <w:ind w:left="1440" w:hanging="360"/>
-        <w:textAlignment w:val="baseline"/>
-        <w:rPr>
-          <w:rFonts w:ascii="Arial" w:eastAsia="Times New Roman" w:hAnsi="Arial" w:cs="Arial"/>
-          <w:color w:val="000000"/>
-          <w:lang w:eastAsia="uk-UA"/>
-        </w:rPr>
-      </w:pPr>
-      <w:r>
-        <w:rPr>
-          <w:rFonts w:ascii="Arial" w:eastAsia="Times New Roman" w:hAnsi="Arial" w:cs="Arial"/>
-          <w:color w:val="000000"/>
-          <w:lang w:eastAsia="uk-UA"/>
-        </w:rPr>
-        <w:t>Если пользователь введет имя существующей категории - ему выводится список имен и телефонов из категории</w:t>
-      </w:r>
-    </w:p>
-    <w:p>
-      <w:pPr>
-        <w:numPr>
-          <w:ilvl w:val="1"/>
-          <w:numId w:val="15"/>
-        </w:numPr>
-        <w:spacing w:after="0" w:line="240" w:lineRule="auto"/>
-        <w:ind w:left="1440" w:hanging="360"/>
-        <w:textAlignment w:val="baseline"/>
-        <w:rPr>
-          <w:rFonts w:ascii="Arial" w:eastAsia="Times New Roman" w:hAnsi="Arial" w:cs="Arial"/>
-          <w:color w:val="000000"/>
-          <w:lang w:eastAsia="uk-UA"/>
-        </w:rPr>
-      </w:pPr>
-      <w:r>
-        <w:rPr>
-          <w:rFonts w:ascii="Arial" w:eastAsia="Times New Roman" w:hAnsi="Arial" w:cs="Arial"/>
-          <w:color w:val="000000"/>
-          <w:lang w:eastAsia="uk-UA"/>
-        </w:rPr>
-        <w:t xml:space="preserve">Если пользователь вводит имя новой категории - открывается новая категория </w:t>
-      </w:r>
-    </w:p>
-    <w:p>
-      <w:pPr>
-        <w:numPr>
-          <w:ilvl w:val="1"/>
-          <w:numId w:val="15"/>
-        </w:numPr>
-        <w:spacing w:after="0" w:line="240" w:lineRule="auto"/>
-        <w:ind w:left="1440" w:hanging="360"/>
-        <w:textAlignment w:val="baseline"/>
-        <w:rPr>
-          <w:rFonts w:ascii="Arial" w:eastAsia="Times New Roman" w:hAnsi="Arial" w:cs="Arial"/>
-          <w:color w:val="000000"/>
-          <w:lang w:eastAsia="uk-UA"/>
-        </w:rPr>
-      </w:pPr>
-      <w:r>
-        <w:rPr>
-          <w:rFonts w:ascii="Arial" w:eastAsia="Times New Roman" w:hAnsi="Arial" w:cs="Arial"/>
-          <w:color w:val="000000"/>
-          <w:lang w:eastAsia="uk-UA"/>
-        </w:rPr>
-        <w:t xml:space="preserve">В любой категории пользователь должен иметь возможность </w:t>
-      </w:r>
-    </w:p>
-    <w:p>
-      <w:pPr>
-        <w:numPr>
-          <w:ilvl w:val="2"/>
-          <w:numId w:val="16"/>
-        </w:numPr>
-        <w:spacing w:after="0" w:line="240" w:lineRule="auto"/>
-        <w:ind w:left="2160" w:hanging="360"/>
-        <w:textAlignment w:val="baseline"/>
-        <w:rPr>
-          <w:rFonts w:ascii="Arial" w:eastAsia="Times New Roman" w:hAnsi="Arial" w:cs="Arial"/>
-          <w:color w:val="000000"/>
-          <w:lang w:eastAsia="uk-UA"/>
-        </w:rPr>
-      </w:pPr>
-      <w:r>
-        <w:rPr>
-          <w:rFonts w:ascii="Arial" w:eastAsia="Times New Roman" w:hAnsi="Arial" w:cs="Arial"/>
-          <w:color w:val="000000"/>
-          <w:lang w:eastAsia="uk-UA"/>
-        </w:rPr>
-        <w:t xml:space="preserve">изменить имя существующей записи, </w:t>
-      </w:r>
-    </w:p>
-    <w:p>
-      <w:pPr>
-        <w:numPr>
-          <w:ilvl w:val="2"/>
-          <w:numId w:val="16"/>
-        </w:numPr>
-        <w:spacing w:after="0" w:line="240" w:lineRule="auto"/>
-        <w:ind w:left="2160" w:hanging="360"/>
-        <w:textAlignment w:val="baseline"/>
-        <w:rPr>
-          <w:rFonts w:ascii="Arial" w:eastAsia="Times New Roman" w:hAnsi="Arial" w:cs="Arial"/>
-          <w:color w:val="000000"/>
-          <w:lang w:eastAsia="uk-UA"/>
-        </w:rPr>
-      </w:pPr>
-      <w:r>
-        <w:rPr>
-          <w:rFonts w:ascii="Arial" w:eastAsia="Times New Roman" w:hAnsi="Arial" w:cs="Arial"/>
-          <w:color w:val="000000"/>
-          <w:lang w:eastAsia="uk-UA"/>
-        </w:rPr>
-        <w:t xml:space="preserve">изменить номер существующей записи или </w:t>
-      </w:r>
-    </w:p>
-    <w:p>
-      <w:pPr>
-        <w:numPr>
-          <w:ilvl w:val="2"/>
-          <w:numId w:val="16"/>
-        </w:numPr>
-        <w:spacing w:after="0" w:line="240" w:lineRule="auto"/>
-        <w:ind w:left="2160" w:hanging="360"/>
-        <w:textAlignment w:val="baseline"/>
-        <w:rPr>
-          <w:rFonts w:ascii="Arial" w:eastAsia="Times New Roman" w:hAnsi="Arial" w:cs="Arial"/>
-          <w:color w:val="000000"/>
-          <w:lang w:eastAsia="uk-UA"/>
-        </w:rPr>
-      </w:pPr>
-      <w:r>
-        <w:rPr>
-          <w:rFonts w:ascii="Arial" w:eastAsia="Times New Roman" w:hAnsi="Arial" w:cs="Arial"/>
-          <w:color w:val="000000"/>
-          <w:lang w:eastAsia="uk-UA"/>
-        </w:rPr>
-        <w:t>добавить новую запись</w:t>
-      </w:r>
-    </w:p>
-    <w:p>
-      <w:pPr>
-        <w:numPr>
-          <w:ilvl w:val="1"/>
-          <w:numId w:val="16"/>
-        </w:numPr>
-        <w:spacing w:after="0" w:line="240" w:lineRule="auto"/>
-        <w:ind w:left="1440" w:hanging="360"/>
-        <w:textAlignment w:val="baseline"/>
-        <w:rPr>
-          <w:rFonts w:ascii="Arial" w:eastAsia="Times New Roman" w:hAnsi="Arial" w:cs="Arial"/>
-          <w:color w:val="000000"/>
-          <w:lang w:eastAsia="uk-UA"/>
-        </w:rPr>
-      </w:pPr>
-      <w:r>
-        <w:rPr>
-          <w:rFonts w:ascii="Arial" w:eastAsia="Times New Roman" w:hAnsi="Arial" w:cs="Arial"/>
-          <w:color w:val="000000"/>
-          <w:lang w:eastAsia="uk-UA"/>
-        </w:rPr>
-        <w:t>Каждое имя может иметь один телефонный номер</w:t>
-      </w:r>
-    </w:p>
-    <w:p>
-      <w:pPr>
-        <w:numPr>
-          <w:ilvl w:val="0"/>
-          <w:numId w:val="16"/>
-        </w:numPr>
-        <w:spacing w:after="0" w:line="240" w:lineRule="auto"/>
-        <w:textAlignment w:val="baseline"/>
-        <w:rPr>
-          <w:rFonts w:ascii="Arial" w:eastAsia="Times New Roman" w:hAnsi="Arial" w:cs="Arial"/>
-          <w:color w:val="000000"/>
-          <w:lang w:eastAsia="uk-UA"/>
-        </w:rPr>
-      </w:pPr>
-      <w:r>
-        <w:rPr>
-          <w:rFonts w:ascii="Arial" w:eastAsia="Times New Roman" w:hAnsi="Arial" w:cs="Arial"/>
-          <w:color w:val="000000"/>
-          <w:lang w:eastAsia="uk-UA"/>
-        </w:rPr>
-        <w:t>***Дополнительные свойства</w:t>
-      </w:r>
-    </w:p>
-    <w:p>
-      <w:pPr>
-        <w:numPr>
-          <w:ilvl w:val="1"/>
-          <w:numId w:val="17"/>
-        </w:numPr>
-        <w:spacing w:after="0" w:line="240" w:lineRule="auto"/>
-        <w:textAlignment w:val="baseline"/>
-        <w:rPr>
-          <w:rFonts w:ascii="Arial" w:eastAsia="Times New Roman" w:hAnsi="Arial" w:cs="Arial"/>
-          <w:color w:val="000000"/>
-          <w:lang w:eastAsia="uk-UA"/>
-        </w:rPr>
-      </w:pPr>
-      <w:r>
-        <w:rPr>
-          <w:rFonts w:ascii="Arial" w:eastAsia="Times New Roman" w:hAnsi="Arial" w:cs="Arial"/>
-          <w:color w:val="000000"/>
-          <w:lang w:eastAsia="uk-UA"/>
-        </w:rPr>
-        <w:t xml:space="preserve">Реализовать чтение телефонной книги из файла при запуске приложения </w:t>
-      </w:r>
-    </w:p>
-    <w:p>
-      <w:pPr>
-        <w:numPr>
-          <w:ilvl w:val="1"/>
-          <w:numId w:val="17"/>
-        </w:numPr>
-        <w:spacing w:after="0" w:line="240" w:lineRule="auto"/>
-        <w:textAlignment w:val="baseline"/>
-        <w:rPr>
-          <w:rFonts w:ascii="Arial" w:eastAsia="Times New Roman" w:hAnsi="Arial" w:cs="Arial"/>
-          <w:color w:val="000000"/>
-          <w:lang w:eastAsia="uk-UA"/>
-        </w:rPr>
-      </w:pPr>
-      <w:r>
-        <w:rPr>
-          <w:rFonts w:ascii="Arial" w:eastAsia="Times New Roman" w:hAnsi="Arial" w:cs="Arial"/>
-          <w:color w:val="000000"/>
-          <w:lang w:eastAsia="uk-UA"/>
-        </w:rPr>
-        <w:t>Реализовать сохранение телефонной книги в файл при выходе из программы через меню</w:t>
-      </w:r>
-    </w:p>
-    <w:p>
-      <w:pPr>
-        <w:numPr>
-          <w:ilvl w:val="1"/>
-          <w:numId w:val="17"/>
-        </w:numPr>
-        <w:spacing w:before="100" w:beforeAutospacing="1" w:after="100" w:afterAutospacing="1" w:line="240" w:lineRule="auto"/>
-        <w:textAlignment w:val="baseline"/>
-        <w:rPr>
-          <w:rFonts w:ascii="Arial" w:eastAsia="Times New Roman" w:hAnsi="Arial" w:cs="Arial"/>
-          <w:color w:val="000000"/>
-          <w:lang w:eastAsia="uk-UA"/>
-        </w:rPr>
-      </w:pPr>
-      <w:r>
-        <w:rPr>
-          <w:rFonts w:ascii="Arial" w:eastAsia="Times New Roman" w:hAnsi="Arial" w:cs="Arial"/>
-          <w:color w:val="000000"/>
-          <w:lang w:eastAsia="uk-UA"/>
-        </w:rPr>
-        <w:t>Реализовать поиск по телефонной книге по именам или по номерам телефонов (включая частичный поиск и без учета регистра)</w:t>
-      </w:r>
-    </w:p>
-    <w:p/>
+    </w:p>
     <w:sectPr>
       <w:pgSz w:w="11906" w:h="16838"/>
       <w:pgMar w:top="850" w:right="850" w:bottom="850" w:left="1417" w:header="708" w:footer="708" w:gutter="0"/>
@@ -397,119 +1052,6 @@
 <file path=word/numbering.xml><?xml version="1.0" encoding="utf-8"?>
 <w:numbering xmlns:wpc="http://schemas.microsoft.com/office/word/2010/wordprocessingCanvas" xmlns:cx="http://schemas.microsoft.com/office/drawing/2014/chartex" xmlns:cx1="http://schemas.microsoft.com/office/drawing/2015/9/8/chartex" xmlns:cx2="http://schemas.microsoft.com/office/drawing/2015/10/21/chartex" xmlns:cx3="http://schemas.microsoft.com/office/drawing/2016/5/9/chartex" xmlns:cx4="http://schemas.microsoft.com/office/drawing/2016/5/10/chartex" xmlns:cx5="http://schemas.microsoft.com/office/drawing/2016/5/11/chartex" xmlns:mc="http://schemas.openxmlformats.org/markup-compatibility/2006" xmlns:o="urn:schemas-microsoft-com:office:office" xmlns:r="http://schemas.openxmlformats.org/officeDocument/2006/relationships" xmlns:m="http://schemas.openxmlformats.org/officeDocument/2006/math" xmlns:v="urn:schemas-microsoft-com:vml" xmlns:wp14="http://schemas.microsoft.com/office/word/2010/wordprocessingDrawing" xmlns:wp="http://schemas.openxmlformats.org/drawingml/2006/wordprocessingDrawing" xmlns:w10="urn:schemas-microsoft-com:office:word" xmlns:w="http://schemas.openxmlformats.org/wordprocessingml/2006/main" xmlns:w14="http://schemas.microsoft.com/office/word/2010/wordml" xmlns:w15="http://schemas.microsoft.com/office/word/2012/wordml" xmlns:w16se="http://schemas.microsoft.com/office/word/2015/wordml/symex" xmlns:wpg="http://schemas.microsoft.com/office/word/2010/wordprocessingGroup" xmlns:wpi="http://schemas.microsoft.com/office/word/2010/wordprocessingInk" xmlns:wne="http://schemas.microsoft.com/office/word/2006/wordml" xmlns:wps="http://schemas.microsoft.com/office/word/2010/wordprocessingShape" mc:Ignorable="w14 w15 w16se wp14">
   <w:abstractNum w:abstractNumId="0" w15:restartNumberingAfterBreak="0">
-    <w:nsid w:val="188F60D1"/>
-    <w:multiLevelType w:val="multilevel"/>
-    <w:tmpl w:val="FA58BB72"/>
-    <w:lvl w:ilvl="0">
-      <w:start w:val="1"/>
-      <w:numFmt w:val="decimal"/>
-      <w:lvlText w:val="%1."/>
-      <w:lvlJc w:val="left"/>
-      <w:pPr>
-        <w:tabs>
-          <w:tab w:val="num" w:pos="720"/>
-        </w:tabs>
-        <w:ind w:left="720" w:hanging="360"/>
-      </w:pPr>
-    </w:lvl>
-    <w:lvl w:ilvl="1">
-      <w:start w:val="1"/>
-      <w:numFmt w:val="decimal"/>
-      <w:lvlText w:val="%2."/>
-      <w:lvlJc w:val="left"/>
-      <w:pPr>
-        <w:tabs>
-          <w:tab w:val="num" w:pos="1440"/>
-        </w:tabs>
-        <w:ind w:left="1440" w:hanging="360"/>
-      </w:pPr>
-    </w:lvl>
-    <w:lvl w:ilvl="2">
-      <w:start w:val="1"/>
-      <w:numFmt w:val="decimal"/>
-      <w:lvlText w:val="%3."/>
-      <w:lvlJc w:val="left"/>
-      <w:pPr>
-        <w:tabs>
-          <w:tab w:val="num" w:pos="2160"/>
-        </w:tabs>
-        <w:ind w:left="2160" w:hanging="360"/>
-      </w:pPr>
-    </w:lvl>
-    <w:lvl w:ilvl="3" w:tentative="1">
-      <w:start w:val="1"/>
-      <w:numFmt w:val="decimal"/>
-      <w:lvlText w:val="%4."/>
-      <w:lvlJc w:val="left"/>
-      <w:pPr>
-        <w:tabs>
-          <w:tab w:val="num" w:pos="2880"/>
-        </w:tabs>
-        <w:ind w:left="2880" w:hanging="360"/>
-      </w:pPr>
-    </w:lvl>
-    <w:lvl w:ilvl="4" w:tentative="1">
-      <w:start w:val="1"/>
-      <w:numFmt w:val="decimal"/>
-      <w:lvlText w:val="%5."/>
-      <w:lvlJc w:val="left"/>
-      <w:pPr>
-        <w:tabs>
-          <w:tab w:val="num" w:pos="3600"/>
-        </w:tabs>
-        <w:ind w:left="3600" w:hanging="360"/>
-      </w:pPr>
-    </w:lvl>
-    <w:lvl w:ilvl="5" w:tentative="1">
-      <w:start w:val="1"/>
-      <w:numFmt w:val="decimal"/>
-      <w:lvlText w:val="%6."/>
-      <w:lvlJc w:val="left"/>
-      <w:pPr>
-        <w:tabs>
-          <w:tab w:val="num" w:pos="4320"/>
-        </w:tabs>
-        <w:ind w:left="4320" w:hanging="360"/>
-      </w:pPr>
-    </w:lvl>
-    <w:lvl w:ilvl="6" w:tentative="1">
-      <w:start w:val="1"/>
-      <w:numFmt w:val="decimal"/>
-      <w:lvlText w:val="%7."/>
-      <w:lvlJc w:val="left"/>
-      <w:pPr>
-        <w:tabs>
-          <w:tab w:val="num" w:pos="5040"/>
-        </w:tabs>
-        <w:ind w:left="5040" w:hanging="360"/>
-      </w:pPr>
-    </w:lvl>
-    <w:lvl w:ilvl="7" w:tentative="1">
-      <w:start w:val="1"/>
-      <w:numFmt w:val="decimal"/>
-      <w:lvlText w:val="%8."/>
-      <w:lvlJc w:val="left"/>
-      <w:pPr>
-        <w:tabs>
-          <w:tab w:val="num" w:pos="5760"/>
-        </w:tabs>
-        <w:ind w:left="5760" w:hanging="360"/>
-      </w:pPr>
-    </w:lvl>
-    <w:lvl w:ilvl="8" w:tentative="1">
-      <w:start w:val="1"/>
-      <w:numFmt w:val="decimal"/>
-      <w:lvlText w:val="%9."/>
-      <w:lvlJc w:val="left"/>
-      <w:pPr>
-        <w:tabs>
-          <w:tab w:val="num" w:pos="6480"/>
-        </w:tabs>
-        <w:ind w:left="6480" w:hanging="360"/>
-      </w:pPr>
-    </w:lvl>
-  </w:abstractNum>
-  <w:abstractNum w:abstractNumId="1" w15:restartNumberingAfterBreak="0">
     <w:nsid w:val="1DFA449A"/>
     <w:multiLevelType w:val="multilevel"/>
     <w:tmpl w:val="15106546"/>
@@ -622,7 +1164,7 @@
       </w:pPr>
     </w:lvl>
   </w:abstractNum>
-  <w:abstractNum w:abstractNumId="2" w15:restartNumberingAfterBreak="0">
+  <w:abstractNum w:abstractNumId="1" w15:restartNumberingAfterBreak="0">
     <w:nsid w:val="203B2ADA"/>
     <w:multiLevelType w:val="multilevel"/>
     <w:tmpl w:val="56648FA0"/>
@@ -735,7 +1277,7 @@
       </w:pPr>
     </w:lvl>
   </w:abstractNum>
-  <w:abstractNum w:abstractNumId="3" w15:restartNumberingAfterBreak="0">
+  <w:abstractNum w:abstractNumId="2" w15:restartNumberingAfterBreak="0">
     <w:nsid w:val="53842B7E"/>
     <w:multiLevelType w:val="multilevel"/>
     <w:tmpl w:val="59265BB2"/>
@@ -848,7 +1390,7 @@
       </w:pPr>
     </w:lvl>
   </w:abstractNum>
-  <w:abstractNum w:abstractNumId="4" w15:restartNumberingAfterBreak="0">
+  <w:abstractNum w:abstractNumId="3" w15:restartNumberingAfterBreak="0">
     <w:nsid w:val="712E4CFD"/>
     <w:multiLevelType w:val="multilevel"/>
     <w:tmpl w:val="7B72345E"/>
@@ -889,6 +1431,119 @@
       </w:pPr>
     </w:lvl>
     <w:lvl w:ilvl="3" w:tentative="1">
+      <w:start w:val="1"/>
+      <w:numFmt w:val="decimal"/>
+      <w:lvlText w:val="%4."/>
+      <w:lvlJc w:val="left"/>
+      <w:pPr>
+        <w:tabs>
+          <w:tab w:val="num" w:pos="2880"/>
+        </w:tabs>
+        <w:ind w:left="2880" w:hanging="360"/>
+      </w:pPr>
+    </w:lvl>
+    <w:lvl w:ilvl="4" w:tentative="1">
+      <w:start w:val="1"/>
+      <w:numFmt w:val="decimal"/>
+      <w:lvlText w:val="%5."/>
+      <w:lvlJc w:val="left"/>
+      <w:pPr>
+        <w:tabs>
+          <w:tab w:val="num" w:pos="3600"/>
+        </w:tabs>
+        <w:ind w:left="3600" w:hanging="360"/>
+      </w:pPr>
+    </w:lvl>
+    <w:lvl w:ilvl="5" w:tentative="1">
+      <w:start w:val="1"/>
+      <w:numFmt w:val="decimal"/>
+      <w:lvlText w:val="%6."/>
+      <w:lvlJc w:val="left"/>
+      <w:pPr>
+        <w:tabs>
+          <w:tab w:val="num" w:pos="4320"/>
+        </w:tabs>
+        <w:ind w:left="4320" w:hanging="360"/>
+      </w:pPr>
+    </w:lvl>
+    <w:lvl w:ilvl="6" w:tentative="1">
+      <w:start w:val="1"/>
+      <w:numFmt w:val="decimal"/>
+      <w:lvlText w:val="%7."/>
+      <w:lvlJc w:val="left"/>
+      <w:pPr>
+        <w:tabs>
+          <w:tab w:val="num" w:pos="5040"/>
+        </w:tabs>
+        <w:ind w:left="5040" w:hanging="360"/>
+      </w:pPr>
+    </w:lvl>
+    <w:lvl w:ilvl="7" w:tentative="1">
+      <w:start w:val="1"/>
+      <w:numFmt w:val="decimal"/>
+      <w:lvlText w:val="%8."/>
+      <w:lvlJc w:val="left"/>
+      <w:pPr>
+        <w:tabs>
+          <w:tab w:val="num" w:pos="5760"/>
+        </w:tabs>
+        <w:ind w:left="5760" w:hanging="360"/>
+      </w:pPr>
+    </w:lvl>
+    <w:lvl w:ilvl="8" w:tentative="1">
+      <w:start w:val="1"/>
+      <w:numFmt w:val="decimal"/>
+      <w:lvlText w:val="%9."/>
+      <w:lvlJc w:val="left"/>
+      <w:pPr>
+        <w:tabs>
+          <w:tab w:val="num" w:pos="6480"/>
+        </w:tabs>
+        <w:ind w:left="6480" w:hanging="360"/>
+      </w:pPr>
+    </w:lvl>
+  </w:abstractNum>
+  <w:abstractNum w:abstractNumId="4" w15:restartNumberingAfterBreak="0">
+    <w:nsid w:val="75296F4A"/>
+    <w:multiLevelType w:val="multilevel"/>
+    <w:tmpl w:val="682E453E"/>
+    <w:lvl w:ilvl="0">
+      <w:start w:val="1"/>
+      <w:numFmt w:val="decimal"/>
+      <w:lvlText w:val="%1."/>
+      <w:lvlJc w:val="left"/>
+      <w:pPr>
+        <w:tabs>
+          <w:tab w:val="num" w:pos="720"/>
+        </w:tabs>
+        <w:ind w:left="720" w:hanging="360"/>
+      </w:pPr>
+    </w:lvl>
+    <w:lvl w:ilvl="1">
+      <w:start w:val="1"/>
+      <w:numFmt w:val="decimal"/>
+      <w:lvlText w:val="%2."/>
+      <w:lvlJc w:val="left"/>
+      <w:pPr>
+        <w:tabs>
+          <w:tab w:val="num" w:pos="1440"/>
+        </w:tabs>
+        <w:ind w:left="1440" w:hanging="360"/>
+      </w:pPr>
+    </w:lvl>
+    <w:lvl w:ilvl="2">
+      <w:start w:val="1"/>
+      <w:numFmt w:val="decimal"/>
+      <w:lvlText w:val="%3."/>
+      <w:lvlJc w:val="left"/>
+      <w:pPr>
+        <w:tabs>
+          <w:tab w:val="num" w:pos="2160"/>
+        </w:tabs>
+        <w:ind w:left="2160" w:hanging="360"/>
+      </w:pPr>
+    </w:lvl>
+    <w:lvl w:ilvl="3">
       <w:start w:val="1"/>
       <w:numFmt w:val="decimal"/>
       <w:lvlText w:val="%4."/>
@@ -1075,10 +1730,10 @@
     </w:lvl>
   </w:abstractNum>
   <w:num w:numId="1">
-    <w:abstractNumId w:val="4"/>
+    <w:abstractNumId w:val="3"/>
   </w:num>
   <w:num w:numId="2">
-    <w:abstractNumId w:val="4"/>
+    <w:abstractNumId w:val="3"/>
     <w:lvlOverride w:ilvl="1">
       <w:lvl w:ilvl="1">
         <w:numFmt w:val="lowerLetter"/>
@@ -1088,7 +1743,7 @@
     </w:lvlOverride>
   </w:num>
   <w:num w:numId="3">
-    <w:abstractNumId w:val="4"/>
+    <w:abstractNumId w:val="3"/>
     <w:lvlOverride w:ilvl="1">
       <w:lvl w:ilvl="1">
         <w:numFmt w:val="lowerLetter"/>
@@ -1098,7 +1753,7 @@
     </w:lvlOverride>
   </w:num>
   <w:num w:numId="4">
-    <w:abstractNumId w:val="2"/>
+    <w:abstractNumId w:val="1"/>
     <w:lvlOverride w:ilvl="1">
       <w:lvl w:ilvl="1">
         <w:numFmt w:val="lowerLetter"/>
@@ -1108,7 +1763,7 @@
     </w:lvlOverride>
   </w:num>
   <w:num w:numId="5">
-    <w:abstractNumId w:val="2"/>
+    <w:abstractNumId w:val="1"/>
     <w:lvlOverride w:ilvl="1">
       <w:lvl w:ilvl="1">
         <w:numFmt w:val="lowerLetter"/>
@@ -1125,7 +1780,7 @@
     </w:lvlOverride>
   </w:num>
   <w:num w:numId="6">
-    <w:abstractNumId w:val="1"/>
+    <w:abstractNumId w:val="0"/>
     <w:lvlOverride w:ilvl="1">
       <w:lvl w:ilvl="1">
         <w:numFmt w:val="lowerLetter"/>
@@ -1135,7 +1790,7 @@
     </w:lvlOverride>
   </w:num>
   <w:num w:numId="7">
-    <w:abstractNumId w:val="1"/>
+    <w:abstractNumId w:val="0"/>
     <w:lvlOverride w:ilvl="1">
       <w:lvl w:ilvl="1">
         <w:numFmt w:val="lowerLetter"/>
@@ -1196,7 +1851,7 @@
     </w:lvlOverride>
   </w:num>
   <w:num w:numId="11">
-    <w:abstractNumId w:val="3"/>
+    <w:abstractNumId w:val="2"/>
     <w:lvlOverride w:ilvl="1">
       <w:lvl w:ilvl="1">
         <w:numFmt w:val="lowerLetter"/>
@@ -1206,7 +1861,7 @@
     </w:lvlOverride>
   </w:num>
   <w:num w:numId="12">
-    <w:abstractNumId w:val="3"/>
+    <w:abstractNumId w:val="2"/>
     <w:lvlOverride w:ilvl="1">
       <w:lvl w:ilvl="1">
         <w:numFmt w:val="lowerLetter"/>
@@ -1223,7 +1878,7 @@
     </w:lvlOverride>
   </w:num>
   <w:num w:numId="13">
-    <w:abstractNumId w:val="3"/>
+    <w:abstractNumId w:val="2"/>
     <w:lvlOverride w:ilvl="1">
       <w:lvl w:ilvl="1">
         <w:numFmt w:val="lowerLetter"/>
@@ -1240,10 +1895,7 @@
     </w:lvlOverride>
   </w:num>
   <w:num w:numId="14">
-    <w:abstractNumId w:val="0"/>
-  </w:num>
-  <w:num w:numId="15">
-    <w:abstractNumId w:val="0"/>
+    <w:abstractNumId w:val="4"/>
     <w:lvlOverride w:ilvl="1">
       <w:lvl w:ilvl="1">
         <w:numFmt w:val="lowerLetter"/>
@@ -1252,8 +1904,25 @@
       </w:lvl>
     </w:lvlOverride>
   </w:num>
+  <w:num w:numId="15">
+    <w:abstractNumId w:val="4"/>
+    <w:lvlOverride w:ilvl="1">
+      <w:lvl w:ilvl="1">
+        <w:numFmt w:val="lowerLetter"/>
+        <w:lvlText w:val="%2."/>
+        <w:lvlJc w:val="left"/>
+      </w:lvl>
+    </w:lvlOverride>
+    <w:lvlOverride w:ilvl="2">
+      <w:lvl w:ilvl="2">
+        <w:numFmt w:val="lowerRoman"/>
+        <w:lvlText w:val="%3."/>
+        <w:lvlJc w:val="right"/>
+      </w:lvl>
+    </w:lvlOverride>
+  </w:num>
   <w:num w:numId="16">
-    <w:abstractNumId w:val="0"/>
+    <w:abstractNumId w:val="4"/>
     <w:lvlOverride w:ilvl="1">
       <w:lvl w:ilvl="1">
         <w:numFmt w:val="lowerLetter"/>
@@ -1270,7 +1939,24 @@
     </w:lvlOverride>
   </w:num>
   <w:num w:numId="17">
-    <w:abstractNumId w:val="0"/>
+    <w:abstractNumId w:val="4"/>
+    <w:lvlOverride w:ilvl="1">
+      <w:lvl w:ilvl="1">
+        <w:numFmt w:val="lowerLetter"/>
+        <w:lvlText w:val="%2."/>
+        <w:lvlJc w:val="left"/>
+      </w:lvl>
+    </w:lvlOverride>
+    <w:lvlOverride w:ilvl="2">
+      <w:lvl w:ilvl="2">
+        <w:numFmt w:val="lowerRoman"/>
+        <w:lvlText w:val="%3."/>
+        <w:lvlJc w:val="right"/>
+      </w:lvl>
+    </w:lvlOverride>
+  </w:num>
+  <w:num w:numId="18">
+    <w:abstractNumId w:val="4"/>
     <w:lvlOverride w:ilvl="1">
       <w:lvl w:ilvl="1">
         <w:numFmt w:val="lowerLetter"/>

</xml_diff>